<commit_message>
updated instructions for OpenCV 3.2.0
</commit_message>
<xml_diff>
--- a/WordDocs/Installation Cheat Sheet 1 - OpenCV 3 and C++.docx
+++ b/WordDocs/Installation Cheat Sheet 1 - OpenCV 3 and C++.docx
@@ -134,8 +134,6 @@
           <w:szCs w:val="23"/>
         </w:rPr>
       </w:pPr>
-      <w:bookmarkStart w:id="0" w:name="_GoBack"/>
-      <w:bookmarkEnd w:id="0"/>
     </w:p>
     <w:p>
       <w:pPr>
@@ -542,7 +540,7 @@
           <w:sz w:val="23"/>
           <w:szCs w:val="23"/>
         </w:rPr>
-        <w:t>1</w:t>
+        <w:t>2</w:t>
       </w:r>
       <w:r>
         <w:rPr>
@@ -671,7 +669,7 @@
           <w:sz w:val="23"/>
           <w:szCs w:val="23"/>
         </w:rPr>
-        <w:t>1</w:t>
+        <w:t>2</w:t>
       </w:r>
       <w:r>
         <w:rPr>
@@ -926,7 +924,7 @@
           <w:sz w:val="23"/>
           <w:szCs w:val="23"/>
         </w:rPr>
-        <w:t>1</w:t>
+        <w:t>2</w:t>
       </w:r>
       <w:r>
         <w:rPr>
@@ -1009,7 +1007,25 @@
           <w:sz w:val="23"/>
           <w:szCs w:val="23"/>
         </w:rPr>
-        <w:t>3.1.0</w:t>
+        <w:t>3.</w:t>
+      </w:r>
+      <w:r>
+        <w:rPr>
+          <w:b/>
+          <w:color w:val="0000FF"/>
+          <w:sz w:val="23"/>
+          <w:szCs w:val="23"/>
+        </w:rPr>
+        <w:t>2</w:t>
+      </w:r>
+      <w:r>
+        <w:rPr>
+          <w:b/>
+          <w:color w:val="0000FF"/>
+          <w:sz w:val="23"/>
+          <w:szCs w:val="23"/>
+        </w:rPr>
+        <w:t>.0</w:t>
       </w:r>
       <w:r>
         <w:rPr>
@@ -1960,11 +1976,181 @@
           <w:sz w:val="23"/>
           <w:szCs w:val="23"/>
         </w:rPr>
+        <w:t>2</w:t>
+      </w:r>
+      <w:r>
+        <w:rPr>
+          <w:b/>
+          <w:color w:val="0000FF"/>
+          <w:sz w:val="23"/>
+          <w:szCs w:val="23"/>
+        </w:rPr>
+        <w:t>.</w:t>
+      </w:r>
+      <w:r>
+        <w:rPr>
+          <w:b/>
+          <w:color w:val="0000FF"/>
+          <w:sz w:val="23"/>
+          <w:szCs w:val="23"/>
+        </w:rPr>
+        <w:t>0</w:t>
+      </w:r>
+      <w:r>
+        <w:rPr>
+          <w:sz w:val="23"/>
+          <w:szCs w:val="23"/>
+        </w:rPr>
+        <w:t>\opencv\build\include</w:t>
+      </w:r>
+      <w:r>
+        <w:rPr>
+          <w:sz w:val="23"/>
+          <w:szCs w:val="23"/>
+        </w:rPr>
+        <w:t>"</w:t>
+      </w:r>
+    </w:p>
+    <w:p>
+      <w:pPr>
+        <w:pStyle w:val="Standard"/>
+        <w:spacing w:line="288" w:lineRule="auto"/>
+        <w:rPr>
+          <w:sz w:val="23"/>
+          <w:szCs w:val="23"/>
+        </w:rPr>
+      </w:pPr>
+    </w:p>
+    <w:p>
+      <w:pPr>
+        <w:pStyle w:val="Standard"/>
+        <w:spacing w:line="288" w:lineRule="auto"/>
+        <w:rPr>
+          <w:sz w:val="23"/>
+          <w:szCs w:val="23"/>
+        </w:rPr>
+      </w:pPr>
+      <w:r>
+        <w:rPr>
+          <w:b/>
+          <w:sz w:val="23"/>
+          <w:szCs w:val="23"/>
+        </w:rPr>
         <w:t>1</w:t>
       </w:r>
       <w:r>
         <w:rPr>
           <w:b/>
+          <w:sz w:val="23"/>
+          <w:szCs w:val="23"/>
+        </w:rPr>
+        <w:t>1</w:t>
+      </w:r>
+      <w:r>
+        <w:rPr>
+          <w:b/>
+          <w:sz w:val="23"/>
+          <w:szCs w:val="23"/>
+        </w:rPr>
+        <w:t>)</w:t>
+      </w:r>
+      <w:r>
+        <w:rPr>
+          <w:sz w:val="23"/>
+          <w:szCs w:val="23"/>
+        </w:rPr>
+        <w:t xml:space="preserve"> I</w:t>
+      </w:r>
+      <w:r>
+        <w:rPr>
+          <w:sz w:val="23"/>
+          <w:szCs w:val="23"/>
+        </w:rPr>
+        <w:t>n VS go to:</w:t>
+      </w:r>
+    </w:p>
+    <w:p>
+      <w:pPr>
+        <w:pStyle w:val="Standard"/>
+        <w:spacing w:line="288" w:lineRule="auto"/>
+        <w:rPr>
+          <w:sz w:val="23"/>
+          <w:szCs w:val="23"/>
+        </w:rPr>
+      </w:pPr>
+      <w:r>
+        <w:rPr>
+          <w:sz w:val="23"/>
+          <w:szCs w:val="23"/>
+        </w:rPr>
+        <w:t>Project -&gt; Properties -&gt; Configuration Properties -&gt; VC++ Directories -&gt; Library Directories:</w:t>
+      </w:r>
+    </w:p>
+    <w:p>
+      <w:pPr>
+        <w:pStyle w:val="Standard"/>
+        <w:spacing w:line="288" w:lineRule="auto"/>
+        <w:rPr>
+          <w:sz w:val="23"/>
+          <w:szCs w:val="23"/>
+        </w:rPr>
+      </w:pPr>
+      <w:r>
+        <w:rPr>
+          <w:sz w:val="23"/>
+          <w:szCs w:val="23"/>
+        </w:rPr>
+        <w:t xml:space="preserve">add the </w:t>
+      </w:r>
+      <w:r>
+        <w:rPr>
+          <w:b/>
+          <w:bCs/>
+          <w:sz w:val="23"/>
+          <w:szCs w:val="23"/>
+        </w:rPr>
+        <w:t>library</w:t>
+      </w:r>
+      <w:r>
+        <w:rPr>
+          <w:sz w:val="23"/>
+          <w:szCs w:val="23"/>
+        </w:rPr>
+        <w:t xml:space="preserve"> directory</w:t>
+      </w:r>
+      <w:r>
+        <w:rPr>
+          <w:sz w:val="23"/>
+          <w:szCs w:val="23"/>
+        </w:rPr>
+        <w:t xml:space="preserve"> for your version of OpenCV</w:t>
+      </w:r>
+      <w:r>
+        <w:rPr>
+          <w:sz w:val="23"/>
+          <w:szCs w:val="23"/>
+        </w:rPr>
+        <w:t>, ex "</w:t>
+      </w:r>
+      <w:r>
+        <w:rPr>
+          <w:sz w:val="23"/>
+          <w:szCs w:val="23"/>
+        </w:rPr>
+        <w:t>C:\OpenCV-</w:t>
+      </w:r>
+      <w:r>
+        <w:rPr>
+          <w:b/>
+          <w:color w:val="0000FF"/>
+          <w:sz w:val="23"/>
+          <w:szCs w:val="23"/>
+        </w:rPr>
+        <w:t>3</w:t>
+      </w:r>
+      <w:r>
+        <w:rPr>
+          <w:b/>
           <w:color w:val="0000FF"/>
           <w:sz w:val="23"/>
           <w:szCs w:val="23"/>
@@ -1978,6 +2164,24 @@
           <w:sz w:val="23"/>
           <w:szCs w:val="23"/>
         </w:rPr>
+        <w:t>2</w:t>
+      </w:r>
+      <w:r>
+        <w:rPr>
+          <w:b/>
+          <w:color w:val="0000FF"/>
+          <w:sz w:val="23"/>
+          <w:szCs w:val="23"/>
+        </w:rPr>
+        <w:t>.</w:t>
+      </w:r>
+      <w:r>
+        <w:rPr>
+          <w:b/>
+          <w:color w:val="0000FF"/>
+          <w:sz w:val="23"/>
+          <w:szCs w:val="23"/>
+        </w:rPr>
         <w:t>0</w:t>
       </w:r>
       <w:r>
@@ -1985,7 +2189,46 @@
           <w:sz w:val="23"/>
           <w:szCs w:val="23"/>
         </w:rPr>
-        <w:t>\opencv\build\include</w:t>
+        <w:t>\opencv\build\x</w:t>
+      </w:r>
+      <w:r>
+        <w:rPr>
+          <w:sz w:val="23"/>
+          <w:szCs w:val="23"/>
+        </w:rPr>
+        <w:t>64</w:t>
+      </w:r>
+      <w:r>
+        <w:rPr>
+          <w:sz w:val="23"/>
+          <w:szCs w:val="23"/>
+        </w:rPr>
+        <w:t>\</w:t>
+      </w:r>
+      <w:r>
+        <w:rPr>
+          <w:b/>
+          <w:color w:val="0000FF"/>
+          <w:sz w:val="23"/>
+          <w:szCs w:val="23"/>
+        </w:rPr>
+        <w:t>vc1</w:t>
+      </w:r>
+      <w:r>
+        <w:rPr>
+          <w:b/>
+          <w:color w:val="0000FF"/>
+          <w:sz w:val="23"/>
+          <w:szCs w:val="23"/>
+        </w:rPr>
+        <w:t>4</w:t>
+      </w:r>
+      <w:r>
+        <w:rPr>
+          <w:sz w:val="23"/>
+          <w:szCs w:val="23"/>
+        </w:rPr>
+        <w:t>\lib</w:t>
       </w:r>
       <w:r>
         <w:rPr>
@@ -2028,6 +2271,137 @@
           <w:sz w:val="23"/>
           <w:szCs w:val="23"/>
         </w:rPr>
+        <w:t>2</w:t>
+      </w:r>
+      <w:r>
+        <w:rPr>
+          <w:b/>
+          <w:sz w:val="23"/>
+          <w:szCs w:val="23"/>
+        </w:rPr>
+        <w:t>)</w:t>
+      </w:r>
+      <w:r>
+        <w:rPr>
+          <w:sz w:val="23"/>
+          <w:szCs w:val="23"/>
+        </w:rPr>
+        <w:t xml:space="preserve"> </w:t>
+      </w:r>
+      <w:r>
+        <w:rPr>
+          <w:sz w:val="23"/>
+          <w:szCs w:val="23"/>
+        </w:rPr>
+        <w:t>I</w:t>
+      </w:r>
+      <w:r>
+        <w:rPr>
+          <w:sz w:val="23"/>
+          <w:szCs w:val="23"/>
+        </w:rPr>
+        <w:t xml:space="preserve">f you currently </w:t>
+      </w:r>
+      <w:r>
+        <w:rPr>
+          <w:i/>
+          <w:sz w:val="23"/>
+          <w:szCs w:val="23"/>
+        </w:rPr>
+        <w:t>do not</w:t>
+      </w:r>
+      <w:r>
+        <w:rPr>
+          <w:sz w:val="23"/>
+          <w:szCs w:val="23"/>
+        </w:rPr>
+        <w:t xml:space="preserve"> have Windows </w:t>
+      </w:r>
+      <w:r>
+        <w:rPr>
+          <w:sz w:val="23"/>
+          <w:szCs w:val="23"/>
+        </w:rPr>
+        <w:t>10</w:t>
+      </w:r>
+      <w:r>
+        <w:rPr>
+          <w:sz w:val="23"/>
+          <w:szCs w:val="23"/>
+        </w:rPr>
+        <w:t xml:space="preserve"> configured to allow viewing / editing of file extensions, go to:</w:t>
+      </w:r>
+    </w:p>
+    <w:p>
+      <w:pPr>
+        <w:pStyle w:val="Standard"/>
+        <w:spacing w:line="288" w:lineRule="auto"/>
+        <w:rPr>
+          <w:sz w:val="23"/>
+          <w:szCs w:val="23"/>
+        </w:rPr>
+      </w:pPr>
+      <w:r>
+        <w:rPr>
+          <w:sz w:val="23"/>
+          <w:szCs w:val="23"/>
+        </w:rPr>
+        <w:t xml:space="preserve">right-click on </w:t>
+      </w:r>
+      <w:r>
+        <w:rPr>
+          <w:sz w:val="23"/>
+          <w:szCs w:val="23"/>
+        </w:rPr>
+        <w:t>Start -&gt; Control Panel -&gt; View by: Large icons -&gt; F</w:t>
+      </w:r>
+      <w:r>
+        <w:rPr>
+          <w:sz w:val="23"/>
+          <w:szCs w:val="23"/>
+        </w:rPr>
+        <w:t>ile Explorer</w:t>
+      </w:r>
+      <w:r>
+        <w:rPr>
+          <w:sz w:val="23"/>
+          <w:szCs w:val="23"/>
+        </w:rPr>
+        <w:t xml:space="preserve"> Options -&gt; View tab -&gt; uncheck "Hide extensions for known file types"</w:t>
+      </w:r>
+      <w:r>
+        <w:rPr>
+          <w:sz w:val="23"/>
+          <w:szCs w:val="23"/>
+        </w:rPr>
+        <w:t xml:space="preserve"> (if you already have viewing file extensions enabled then skip this step).</w:t>
+      </w:r>
+    </w:p>
+    <w:p>
+      <w:pPr>
+        <w:pStyle w:val="Standard"/>
+        <w:spacing w:line="288" w:lineRule="auto"/>
+        <w:rPr>
+          <w:sz w:val="23"/>
+          <w:szCs w:val="23"/>
+        </w:rPr>
+      </w:pPr>
+    </w:p>
+    <w:p>
+      <w:pPr>
+        <w:pStyle w:val="Standard"/>
+        <w:spacing w:line="288" w:lineRule="auto"/>
+        <w:rPr>
+          <w:sz w:val="23"/>
+          <w:szCs w:val="23"/>
+        </w:rPr>
+      </w:pPr>
+      <w:r>
+        <w:rPr>
+          <w:b/>
+          <w:sz w:val="23"/>
+          <w:szCs w:val="23"/>
+        </w:rPr>
         <w:t>1</w:t>
       </w:r>
       <w:r>
@@ -2036,6 +2410,14 @@
           <w:sz w:val="23"/>
           <w:szCs w:val="23"/>
         </w:rPr>
+        <w:t>3</w:t>
+      </w:r>
+      <w:r>
+        <w:rPr>
+          <w:b/>
+          <w:sz w:val="23"/>
+          <w:szCs w:val="23"/>
+        </w:rPr>
         <w:t>)</w:t>
       </w:r>
       <w:r>
@@ -2043,48 +2425,21 @@
           <w:sz w:val="23"/>
           <w:szCs w:val="23"/>
         </w:rPr>
-        <w:t xml:space="preserve"> I</w:t>
-      </w:r>
-      <w:r>
-        <w:rPr>
-          <w:sz w:val="23"/>
-          <w:szCs w:val="23"/>
-        </w:rPr>
-        <w:t>n VS go to:</w:t>
-      </w:r>
-    </w:p>
-    <w:p>
-      <w:pPr>
-        <w:pStyle w:val="Standard"/>
-        <w:spacing w:line="288" w:lineRule="auto"/>
-        <w:rPr>
-          <w:sz w:val="23"/>
-          <w:szCs w:val="23"/>
-        </w:rPr>
-      </w:pPr>
-      <w:r>
-        <w:rPr>
-          <w:sz w:val="23"/>
-          <w:szCs w:val="23"/>
-        </w:rPr>
-        <w:t>Project -&gt; Properties -&gt; Configuration Properties -&gt; VC++ Directories -&gt; Library Directories:</w:t>
-      </w:r>
-    </w:p>
-    <w:p>
-      <w:pPr>
-        <w:pStyle w:val="Standard"/>
-        <w:spacing w:line="288" w:lineRule="auto"/>
-        <w:rPr>
-          <w:sz w:val="23"/>
-          <w:szCs w:val="23"/>
-        </w:rPr>
-      </w:pPr>
-      <w:r>
-        <w:rPr>
-          <w:sz w:val="23"/>
-          <w:szCs w:val="23"/>
-        </w:rPr>
-        <w:t xml:space="preserve">add the </w:t>
+        <w:t xml:space="preserve"> In </w:t>
+      </w:r>
+      <w:r>
+        <w:rPr>
+          <w:sz w:val="23"/>
+          <w:szCs w:val="23"/>
+        </w:rPr>
+        <w:t>File</w:t>
+      </w:r>
+      <w:r>
+        <w:rPr>
+          <w:sz w:val="23"/>
+          <w:szCs w:val="23"/>
+        </w:rPr>
+        <w:t xml:space="preserve"> Explorer (not within Visual Studio), navigate to the </w:t>
       </w:r>
       <w:r>
         <w:rPr>
@@ -2093,29 +2448,25 @@
           <w:sz w:val="23"/>
           <w:szCs w:val="23"/>
         </w:rPr>
-        <w:t>library</w:t>
-      </w:r>
-      <w:r>
-        <w:rPr>
-          <w:sz w:val="23"/>
-          <w:szCs w:val="23"/>
-        </w:rPr>
-        <w:t xml:space="preserve"> directory</w:t>
-      </w:r>
-      <w:r>
-        <w:rPr>
-          <w:sz w:val="23"/>
-          <w:szCs w:val="23"/>
-        </w:rPr>
-        <w:t xml:space="preserve"> for your version of OpenCV</w:t>
-      </w:r>
-      <w:r>
-        <w:rPr>
-          <w:sz w:val="23"/>
-          <w:szCs w:val="23"/>
-        </w:rPr>
-        <w:t>, ex "</w:t>
-      </w:r>
+        <w:t>lib</w:t>
+      </w:r>
+      <w:r>
+        <w:rPr>
+          <w:sz w:val="23"/>
+          <w:szCs w:val="23"/>
+        </w:rPr>
+        <w:t xml:space="preserve"> directory, ex</w:t>
+      </w:r>
+    </w:p>
+    <w:p>
+      <w:pPr>
+        <w:pStyle w:val="Standard"/>
+        <w:spacing w:line="288" w:lineRule="auto"/>
+        <w:rPr>
+          <w:sz w:val="23"/>
+          <w:szCs w:val="23"/>
+        </w:rPr>
+      </w:pPr>
       <w:r>
         <w:rPr>
           <w:sz w:val="23"/>
@@ -2148,12 +2499,901 @@
           <w:sz w:val="23"/>
           <w:szCs w:val="23"/>
         </w:rPr>
+        <w:t>2</w:t>
+      </w:r>
+      <w:r>
+        <w:rPr>
+          <w:b/>
+          <w:color w:val="0000FF"/>
+          <w:sz w:val="23"/>
+          <w:szCs w:val="23"/>
+        </w:rPr>
+        <w:t>.</w:t>
+      </w:r>
+      <w:r>
+        <w:rPr>
+          <w:b/>
+          <w:color w:val="0000FF"/>
+          <w:sz w:val="23"/>
+          <w:szCs w:val="23"/>
+        </w:rPr>
+        <w:t>0</w:t>
+      </w:r>
+      <w:r>
+        <w:rPr>
+          <w:sz w:val="23"/>
+          <w:szCs w:val="23"/>
+        </w:rPr>
+        <w:t>\opencv\build\x</w:t>
+      </w:r>
+      <w:r>
+        <w:rPr>
+          <w:sz w:val="23"/>
+          <w:szCs w:val="23"/>
+        </w:rPr>
+        <w:t>64</w:t>
+      </w:r>
+      <w:r>
+        <w:rPr>
+          <w:sz w:val="23"/>
+          <w:szCs w:val="23"/>
+        </w:rPr>
+        <w:t>\</w:t>
+      </w:r>
+      <w:r>
+        <w:rPr>
+          <w:b/>
+          <w:color w:val="0000FF"/>
+          <w:sz w:val="23"/>
+          <w:szCs w:val="23"/>
+        </w:rPr>
+        <w:t>vc1</w:t>
+      </w:r>
+      <w:r>
+        <w:rPr>
+          <w:b/>
+          <w:color w:val="0000FF"/>
+          <w:sz w:val="23"/>
+          <w:szCs w:val="23"/>
+        </w:rPr>
+        <w:t>4</w:t>
+      </w:r>
+      <w:r>
+        <w:rPr>
+          <w:sz w:val="23"/>
+          <w:szCs w:val="23"/>
+        </w:rPr>
+        <w:t>\lib</w:t>
+      </w:r>
+    </w:p>
+    <w:p>
+      <w:pPr>
+        <w:pStyle w:val="Standard"/>
+        <w:spacing w:line="288" w:lineRule="auto"/>
+        <w:rPr>
+          <w:sz w:val="23"/>
+          <w:szCs w:val="23"/>
+        </w:rPr>
+      </w:pPr>
+      <w:r>
+        <w:rPr>
+          <w:sz w:val="23"/>
+          <w:szCs w:val="23"/>
+        </w:rPr>
+        <w:t xml:space="preserve">In the lib directory you will find the </w:t>
+      </w:r>
+      <w:r>
+        <w:rPr>
+          <w:sz w:val="23"/>
+          <w:szCs w:val="23"/>
+        </w:rPr>
+        <w:t>debug libs (ending with a 'd')</w:t>
+      </w:r>
+      <w:r>
+        <w:rPr>
+          <w:sz w:val="23"/>
+          <w:szCs w:val="23"/>
+        </w:rPr>
+        <w:t>, f</w:t>
+      </w:r>
+      <w:r>
+        <w:rPr>
+          <w:sz w:val="23"/>
+          <w:szCs w:val="23"/>
+        </w:rPr>
+        <w:t xml:space="preserve">or example if you are using OpenCV </w:t>
+      </w:r>
+      <w:r>
+        <w:rPr>
+          <w:b/>
+          <w:color w:val="0000FF"/>
+          <w:sz w:val="23"/>
+          <w:szCs w:val="23"/>
+        </w:rPr>
+        <w:t>3.</w:t>
+      </w:r>
+      <w:r>
+        <w:rPr>
+          <w:b/>
+          <w:color w:val="0000FF"/>
+          <w:sz w:val="23"/>
+          <w:szCs w:val="23"/>
+        </w:rPr>
+        <w:t>2</w:t>
+      </w:r>
+      <w:r>
+        <w:rPr>
+          <w:b/>
+          <w:color w:val="0000FF"/>
+          <w:sz w:val="23"/>
+          <w:szCs w:val="23"/>
+        </w:rPr>
+        <w:t>.</w:t>
+      </w:r>
+      <w:r>
+        <w:rPr>
+          <w:b/>
+          <w:color w:val="0000FF"/>
+          <w:sz w:val="23"/>
+          <w:szCs w:val="23"/>
+        </w:rPr>
+        <w:t>0</w:t>
+      </w:r>
+      <w:r>
+        <w:rPr>
+          <w:sz w:val="23"/>
+          <w:szCs w:val="23"/>
+        </w:rPr>
+        <w:t xml:space="preserve"> there is only one debu</w:t>
+      </w:r>
+      <w:r>
+        <w:rPr>
+          <w:sz w:val="23"/>
+          <w:szCs w:val="23"/>
+        </w:rPr>
+        <w:t>g</w:t>
+      </w:r>
+      <w:r>
+        <w:rPr>
+          <w:sz w:val="23"/>
+          <w:szCs w:val="23"/>
+        </w:rPr>
+        <w:t xml:space="preserve"> lib:</w:t>
+      </w:r>
+    </w:p>
+    <w:p>
+      <w:pPr>
+        <w:pStyle w:val="Standard"/>
+        <w:spacing w:line="288" w:lineRule="auto"/>
+        <w:rPr>
+          <w:sz w:val="23"/>
+          <w:szCs w:val="23"/>
+        </w:rPr>
+      </w:pPr>
+    </w:p>
+    <w:p>
+      <w:pPr>
+        <w:pStyle w:val="Standard"/>
+        <w:spacing w:line="288" w:lineRule="auto"/>
+        <w:rPr>
+          <w:sz w:val="23"/>
+          <w:szCs w:val="23"/>
+        </w:rPr>
+      </w:pPr>
+      <w:r>
+        <w:rPr>
+          <w:sz w:val="23"/>
+          <w:szCs w:val="23"/>
+        </w:rPr>
+        <w:t>opencv_world</w:t>
+      </w:r>
+      <w:r>
+        <w:rPr>
+          <w:b/>
+          <w:color w:val="0000FF"/>
+          <w:sz w:val="23"/>
+          <w:szCs w:val="23"/>
+        </w:rPr>
+        <w:t>3</w:t>
+      </w:r>
+      <w:r>
+        <w:rPr>
+          <w:b/>
+          <w:color w:val="0000FF"/>
+          <w:sz w:val="23"/>
+          <w:szCs w:val="23"/>
+        </w:rPr>
+        <w:t>2</w:t>
+      </w:r>
+      <w:r>
+        <w:rPr>
+          <w:b/>
+          <w:color w:val="0000FF"/>
+          <w:sz w:val="23"/>
+          <w:szCs w:val="23"/>
+        </w:rPr>
+        <w:t>0</w:t>
+      </w:r>
+      <w:r>
+        <w:rPr>
+          <w:sz w:val="23"/>
+          <w:szCs w:val="23"/>
+        </w:rPr>
+        <w:t>d.lib</w:t>
+      </w:r>
+    </w:p>
+    <w:p>
+      <w:pPr>
+        <w:pStyle w:val="Standard"/>
+        <w:spacing w:line="288" w:lineRule="auto"/>
+        <w:rPr>
+          <w:sz w:val="23"/>
+          <w:szCs w:val="23"/>
+        </w:rPr>
+      </w:pPr>
+    </w:p>
+    <w:p>
+      <w:pPr>
+        <w:pStyle w:val="Standard"/>
+        <w:spacing w:line="288" w:lineRule="auto"/>
+        <w:rPr>
+          <w:sz w:val="23"/>
+          <w:szCs w:val="23"/>
+        </w:rPr>
+      </w:pPr>
+      <w:r>
+        <w:rPr>
+          <w:sz w:val="23"/>
+          <w:szCs w:val="23"/>
+        </w:rPr>
+        <w:t xml:space="preserve">Note the </w:t>
+      </w:r>
+      <w:r>
+        <w:rPr>
+          <w:b/>
+          <w:color w:val="0000FF"/>
+          <w:sz w:val="23"/>
+          <w:szCs w:val="23"/>
+        </w:rPr>
+        <w:t>3</w:t>
+      </w:r>
+      <w:r>
+        <w:rPr>
+          <w:b/>
+          <w:color w:val="0000FF"/>
+          <w:sz w:val="23"/>
+          <w:szCs w:val="23"/>
+        </w:rPr>
+        <w:t>2</w:t>
+      </w:r>
+      <w:r>
+        <w:rPr>
+          <w:b/>
+          <w:color w:val="0000FF"/>
+          <w:sz w:val="23"/>
+          <w:szCs w:val="23"/>
+        </w:rPr>
+        <w:t>0</w:t>
+      </w:r>
+      <w:r>
+        <w:rPr>
+          <w:sz w:val="23"/>
+          <w:szCs w:val="23"/>
+        </w:rPr>
+        <w:t xml:space="preserve"> is referring to OpenCV </w:t>
+      </w:r>
+      <w:r>
+        <w:rPr>
+          <w:b/>
+          <w:color w:val="0000FF"/>
+          <w:sz w:val="23"/>
+          <w:szCs w:val="23"/>
+        </w:rPr>
+        <w:t>3.</w:t>
+      </w:r>
+      <w:r>
+        <w:rPr>
+          <w:b/>
+          <w:color w:val="0000FF"/>
+          <w:sz w:val="23"/>
+          <w:szCs w:val="23"/>
+        </w:rPr>
+        <w:t>2</w:t>
+      </w:r>
+      <w:r>
+        <w:rPr>
+          <w:b/>
+          <w:color w:val="0000FF"/>
+          <w:sz w:val="23"/>
+          <w:szCs w:val="23"/>
+        </w:rPr>
+        <w:t>.0</w:t>
+      </w:r>
+      <w:r>
+        <w:rPr>
+          <w:sz w:val="23"/>
+          <w:szCs w:val="23"/>
+        </w:rPr>
+        <w:t xml:space="preserve"> and this will vary by OpenCV version</w:t>
+      </w:r>
+      <w:r>
+        <w:rPr>
+          <w:sz w:val="23"/>
+          <w:szCs w:val="23"/>
+        </w:rPr>
+        <w:t>, also which libraries are present may vary with OpenCV version.</w:t>
+      </w:r>
+    </w:p>
+    <w:p>
+      <w:pPr>
+        <w:pStyle w:val="Standard"/>
+        <w:spacing w:line="288" w:lineRule="auto"/>
+        <w:rPr>
+          <w:sz w:val="23"/>
+          <w:szCs w:val="23"/>
+        </w:rPr>
+      </w:pPr>
+    </w:p>
+    <w:p>
+      <w:pPr>
+        <w:pStyle w:val="Standard"/>
+        <w:spacing w:line="288" w:lineRule="auto"/>
+        <w:rPr>
+          <w:sz w:val="23"/>
+          <w:szCs w:val="23"/>
+        </w:rPr>
+      </w:pPr>
+      <w:r>
+        <w:rPr>
+          <w:sz w:val="23"/>
+          <w:szCs w:val="23"/>
+        </w:rPr>
+        <w:t>Copy/paste</w:t>
+      </w:r>
+      <w:r>
+        <w:rPr>
+          <w:sz w:val="23"/>
+          <w:szCs w:val="23"/>
+        </w:rPr>
+        <w:t xml:space="preserve"> the name of</w:t>
+      </w:r>
+      <w:r>
+        <w:rPr>
+          <w:sz w:val="23"/>
+          <w:szCs w:val="23"/>
+        </w:rPr>
+        <w:t xml:space="preserve"> the debug lib(s)</w:t>
+      </w:r>
+      <w:r>
+        <w:rPr>
+          <w:sz w:val="23"/>
+          <w:szCs w:val="23"/>
+        </w:rPr>
+        <w:t xml:space="preserve"> in the lib directory i</w:t>
+      </w:r>
+      <w:r>
+        <w:rPr>
+          <w:sz w:val="23"/>
+          <w:szCs w:val="23"/>
+        </w:rPr>
+        <w:t>nto the following location in Visual Studio:</w:t>
+      </w:r>
+    </w:p>
+    <w:p>
+      <w:pPr>
+        <w:pStyle w:val="Standard"/>
+        <w:spacing w:line="288" w:lineRule="auto"/>
+        <w:rPr>
+          <w:sz w:val="23"/>
+          <w:szCs w:val="23"/>
+        </w:rPr>
+      </w:pPr>
+      <w:r>
+        <w:rPr>
+          <w:sz w:val="23"/>
+          <w:szCs w:val="23"/>
+        </w:rPr>
+        <w:t>Project -&gt; Properties -&gt; Configuration Properties -&gt; Linker -&gt; Input -&gt; Additional Dependencies</w:t>
+      </w:r>
+    </w:p>
+    <w:p>
+      <w:pPr>
+        <w:pStyle w:val="Standard"/>
+        <w:spacing w:line="288" w:lineRule="auto"/>
+        <w:rPr>
+          <w:sz w:val="23"/>
+          <w:szCs w:val="23"/>
+        </w:rPr>
+      </w:pPr>
+    </w:p>
+    <w:p>
+      <w:pPr>
+        <w:pStyle w:val="Standard"/>
+        <w:spacing w:line="288" w:lineRule="auto"/>
+        <w:rPr>
+          <w:sz w:val="23"/>
+          <w:szCs w:val="23"/>
+        </w:rPr>
+      </w:pPr>
+      <w:r>
+        <w:rPr>
+          <w:b/>
+          <w:sz w:val="23"/>
+          <w:szCs w:val="23"/>
+        </w:rPr>
         <w:t>1</w:t>
       </w:r>
       <w:r>
         <w:rPr>
           <w:b/>
-          <w:color w:val="0000FF"/>
+          <w:sz w:val="23"/>
+          <w:szCs w:val="23"/>
+        </w:rPr>
+        <w:t>4</w:t>
+      </w:r>
+      <w:r>
+        <w:rPr>
+          <w:b/>
+          <w:sz w:val="23"/>
+          <w:szCs w:val="23"/>
+        </w:rPr>
+        <w:t>)</w:t>
+      </w:r>
+      <w:r>
+        <w:rPr>
+          <w:sz w:val="23"/>
+          <w:szCs w:val="23"/>
+        </w:rPr>
+        <w:t xml:space="preserve"> R</w:t>
+      </w:r>
+      <w:r>
+        <w:rPr>
+          <w:sz w:val="23"/>
+          <w:szCs w:val="23"/>
+        </w:rPr>
+        <w:t>un the program, either without debugging (choose Debug, then the hollow green arrow, or press Ctrl+F5)</w:t>
+      </w:r>
+      <w:r>
+        <w:rPr>
+          <w:sz w:val="23"/>
+          <w:szCs w:val="23"/>
+        </w:rPr>
+        <w:t xml:space="preserve"> </w:t>
+      </w:r>
+      <w:r>
+        <w:rPr>
+          <w:sz w:val="23"/>
+          <w:szCs w:val="23"/>
+        </w:rPr>
+        <w:t>or with debugging (solid green arrow or press F5)</w:t>
+      </w:r>
+    </w:p>
+    <w:p>
+      <w:pPr>
+        <w:pStyle w:val="Standard"/>
+        <w:spacing w:line="288" w:lineRule="auto"/>
+        <w:rPr>
+          <w:sz w:val="23"/>
+          <w:szCs w:val="23"/>
+        </w:rPr>
+      </w:pPr>
+    </w:p>
+    <w:p>
+      <w:pPr>
+        <w:pStyle w:val="Standard"/>
+        <w:spacing w:line="288" w:lineRule="auto"/>
+        <w:rPr>
+          <w:sz w:val="23"/>
+          <w:szCs w:val="23"/>
+        </w:rPr>
+      </w:pPr>
+      <w:r>
+        <w:rPr>
+          <w:b/>
+          <w:sz w:val="23"/>
+          <w:szCs w:val="23"/>
+        </w:rPr>
+        <w:t>15)</w:t>
+      </w:r>
+      <w:r>
+        <w:rPr>
+          <w:sz w:val="23"/>
+          <w:szCs w:val="23"/>
+        </w:rPr>
+        <w:t xml:space="preserve"> Once you get the </w:t>
+      </w:r>
+      <w:r>
+        <w:rPr>
+          <w:b/>
+          <w:sz w:val="23"/>
+          <w:szCs w:val="23"/>
+        </w:rPr>
+        <w:t>debug</w:t>
+      </w:r>
+      <w:r>
+        <w:rPr>
+          <w:sz w:val="23"/>
+          <w:szCs w:val="23"/>
+        </w:rPr>
+        <w:t xml:space="preserve"> </w:t>
+      </w:r>
+      <w:r>
+        <w:rPr>
+          <w:sz w:val="23"/>
+          <w:szCs w:val="23"/>
+        </w:rPr>
+        <w:t>build</w:t>
+      </w:r>
+      <w:r>
+        <w:rPr>
+          <w:sz w:val="23"/>
+          <w:szCs w:val="23"/>
+        </w:rPr>
+        <w:t xml:space="preserve"> working, if it is too </w:t>
+      </w:r>
+      <w:r>
+        <w:rPr>
+          <w:sz w:val="23"/>
+          <w:szCs w:val="23"/>
+        </w:rPr>
+        <w:t xml:space="preserve">slow and you would like to try the </w:t>
+      </w:r>
+      <w:r>
+        <w:rPr>
+          <w:b/>
+          <w:sz w:val="23"/>
+          <w:szCs w:val="23"/>
+        </w:rPr>
+        <w:t>release</w:t>
+      </w:r>
+      <w:r>
+        <w:rPr>
+          <w:sz w:val="23"/>
+          <w:szCs w:val="23"/>
+        </w:rPr>
+        <w:t xml:space="preserve"> build, at the top of Visual Studio change "</w:t>
+      </w:r>
+      <w:r>
+        <w:rPr>
+          <w:b/>
+          <w:sz w:val="23"/>
+          <w:szCs w:val="23"/>
+        </w:rPr>
+        <w:t>Solution Configurations</w:t>
+      </w:r>
+      <w:r>
+        <w:rPr>
+          <w:sz w:val="23"/>
+          <w:szCs w:val="23"/>
+        </w:rPr>
+        <w:t>" to "</w:t>
+      </w:r>
+      <w:r>
+        <w:rPr>
+          <w:b/>
+          <w:sz w:val="23"/>
+          <w:szCs w:val="23"/>
+        </w:rPr>
+        <w:t>Release</w:t>
+      </w:r>
+      <w:r>
+        <w:rPr>
+          <w:sz w:val="23"/>
+          <w:szCs w:val="23"/>
+        </w:rPr>
+        <w:t>"</w:t>
+      </w:r>
+      <w:r>
+        <w:rPr>
+          <w:sz w:val="23"/>
+          <w:szCs w:val="23"/>
+        </w:rPr>
+        <w:t>, then verify "</w:t>
+      </w:r>
+      <w:r>
+        <w:rPr>
+          <w:b/>
+          <w:sz w:val="23"/>
+          <w:szCs w:val="23"/>
+        </w:rPr>
+        <w:t>Solution Platforms</w:t>
+      </w:r>
+      <w:r>
+        <w:rPr>
+          <w:sz w:val="23"/>
+          <w:szCs w:val="23"/>
+        </w:rPr>
+        <w:t>" is still "</w:t>
+      </w:r>
+      <w:r>
+        <w:rPr>
+          <w:b/>
+          <w:sz w:val="23"/>
+          <w:szCs w:val="23"/>
+        </w:rPr>
+        <w:t>x64</w:t>
+      </w:r>
+      <w:r>
+        <w:rPr>
+          <w:sz w:val="23"/>
+          <w:szCs w:val="23"/>
+        </w:rPr>
+        <w:t xml:space="preserve">" (if not, change it to </w:t>
+      </w:r>
+      <w:r>
+        <w:rPr>
+          <w:b/>
+          <w:sz w:val="23"/>
+          <w:szCs w:val="23"/>
+        </w:rPr>
+        <w:t>x64</w:t>
+      </w:r>
+      <w:r>
+        <w:rPr>
+          <w:sz w:val="23"/>
+          <w:szCs w:val="23"/>
+        </w:rPr>
+        <w:t>)</w:t>
+      </w:r>
+      <w:r>
+        <w:rPr>
+          <w:sz w:val="23"/>
+          <w:szCs w:val="23"/>
+        </w:rPr>
+        <w:t xml:space="preserve">, then repeat steps </w:t>
+      </w:r>
+      <w:r>
+        <w:rPr>
+          <w:sz w:val="23"/>
+          <w:szCs w:val="23"/>
+        </w:rPr>
+        <w:t>10</w:t>
+      </w:r>
+      <w:r>
+        <w:rPr>
+          <w:sz w:val="23"/>
+          <w:szCs w:val="23"/>
+        </w:rPr>
+        <w:t xml:space="preserve"> through 1</w:t>
+      </w:r>
+      <w:r>
+        <w:rPr>
+          <w:sz w:val="23"/>
+          <w:szCs w:val="23"/>
+        </w:rPr>
+        <w:t>3</w:t>
+      </w:r>
+      <w:r>
+        <w:rPr>
+          <w:sz w:val="23"/>
+          <w:szCs w:val="23"/>
+        </w:rPr>
+        <w:t xml:space="preserve">, </w:t>
+      </w:r>
+      <w:r>
+        <w:rPr>
+          <w:sz w:val="23"/>
+          <w:szCs w:val="23"/>
+        </w:rPr>
+        <w:t>making the applicable changes</w:t>
+      </w:r>
+      <w:r>
+        <w:rPr>
+          <w:sz w:val="23"/>
+          <w:szCs w:val="23"/>
+        </w:rPr>
+        <w:t xml:space="preserve"> for a </w:t>
+      </w:r>
+      <w:r>
+        <w:rPr>
+          <w:b/>
+          <w:sz w:val="23"/>
+          <w:szCs w:val="23"/>
+        </w:rPr>
+        <w:t>release</w:t>
+      </w:r>
+      <w:r>
+        <w:rPr>
+          <w:sz w:val="23"/>
+          <w:szCs w:val="23"/>
+        </w:rPr>
+        <w:t xml:space="preserve"> configuration.</w:t>
+      </w:r>
+    </w:p>
+    <w:p>
+      <w:pPr>
+        <w:pStyle w:val="Standard"/>
+        <w:spacing w:line="288" w:lineRule="auto"/>
+        <w:rPr>
+          <w:sz w:val="23"/>
+          <w:szCs w:val="23"/>
+        </w:rPr>
+      </w:pPr>
+    </w:p>
+    <w:p>
+      <w:pPr>
+        <w:pStyle w:val="Standard"/>
+        <w:spacing w:line="288" w:lineRule="auto"/>
+        <w:rPr>
+          <w:sz w:val="23"/>
+          <w:szCs w:val="23"/>
+        </w:rPr>
+      </w:pPr>
+      <w:r>
+        <w:rPr>
+          <w:sz w:val="23"/>
+          <w:szCs w:val="23"/>
+        </w:rPr>
+        <w:t xml:space="preserve">As </w:t>
+      </w:r>
+      <w:r>
+        <w:rPr>
+          <w:sz w:val="23"/>
+          <w:szCs w:val="23"/>
+        </w:rPr>
+        <w:t>of OpenCV</w:t>
+      </w:r>
+      <w:r>
+        <w:rPr>
+          <w:b/>
+          <w:sz w:val="23"/>
+          <w:szCs w:val="23"/>
+        </w:rPr>
+        <w:t xml:space="preserve"> </w:t>
+      </w:r>
+      <w:r>
+        <w:rPr>
+          <w:b/>
+          <w:color w:val="0000FF"/>
+          <w:sz w:val="23"/>
+          <w:szCs w:val="23"/>
+        </w:rPr>
+        <w:t>3.</w:t>
+      </w:r>
+      <w:r>
+        <w:rPr>
+          <w:b/>
+          <w:color w:val="0000FF"/>
+          <w:sz w:val="23"/>
+          <w:szCs w:val="23"/>
+        </w:rPr>
+        <w:t>1</w:t>
+      </w:r>
+      <w:r>
+        <w:rPr>
+          <w:b/>
+          <w:color w:val="0000FF"/>
+          <w:sz w:val="23"/>
+          <w:szCs w:val="23"/>
+        </w:rPr>
+        <w:t>.0</w:t>
+      </w:r>
+      <w:r>
+        <w:rPr>
+          <w:b/>
+          <w:color w:val="0000FF"/>
+          <w:sz w:val="23"/>
+          <w:szCs w:val="23"/>
+        </w:rPr>
+        <w:t xml:space="preserve"> or later</w:t>
+      </w:r>
+      <w:r>
+        <w:rPr>
+          <w:sz w:val="23"/>
+          <w:szCs w:val="23"/>
+        </w:rPr>
+        <w:t xml:space="preserve">, when using the precompiled binaries as described in this document, the Include directory (step </w:t>
+      </w:r>
+      <w:r>
+        <w:rPr>
+          <w:sz w:val="23"/>
+          <w:szCs w:val="23"/>
+        </w:rPr>
+        <w:t>10</w:t>
+      </w:r>
+      <w:r>
+        <w:rPr>
+          <w:sz w:val="23"/>
+          <w:szCs w:val="23"/>
+        </w:rPr>
+        <w:t>) and the Library directory (step 1</w:t>
+      </w:r>
+      <w:r>
+        <w:rPr>
+          <w:sz w:val="23"/>
+          <w:szCs w:val="23"/>
+        </w:rPr>
+        <w:t>1</w:t>
+      </w:r>
+      <w:r>
+        <w:rPr>
+          <w:sz w:val="23"/>
+          <w:szCs w:val="23"/>
+        </w:rPr>
+        <w:t xml:space="preserve">) are the same for </w:t>
+      </w:r>
+      <w:r>
+        <w:rPr>
+          <w:b/>
+          <w:sz w:val="23"/>
+          <w:szCs w:val="23"/>
+        </w:rPr>
+        <w:t>debug</w:t>
+      </w:r>
+      <w:r>
+        <w:rPr>
+          <w:sz w:val="23"/>
+          <w:szCs w:val="23"/>
+        </w:rPr>
+        <w:t xml:space="preserve"> or </w:t>
+      </w:r>
+      <w:r>
+        <w:rPr>
+          <w:b/>
+          <w:sz w:val="23"/>
+          <w:szCs w:val="23"/>
+        </w:rPr>
+        <w:t>release</w:t>
+      </w:r>
+      <w:r>
+        <w:rPr>
+          <w:sz w:val="23"/>
+          <w:szCs w:val="23"/>
+        </w:rPr>
+        <w:t xml:space="preserve">, </w:t>
+      </w:r>
+      <w:r>
+        <w:rPr>
+          <w:sz w:val="23"/>
+          <w:szCs w:val="23"/>
+        </w:rPr>
+        <w:t>i.e. use the same Include and Library directory paths as above</w:t>
+      </w:r>
+      <w:r>
+        <w:rPr>
+          <w:sz w:val="23"/>
+          <w:szCs w:val="23"/>
+        </w:rPr>
+        <w:t xml:space="preserve"> if using OpenCV </w:t>
+      </w:r>
+      <w:r>
+        <w:rPr>
+          <w:b/>
+          <w:color w:val="0000FF"/>
+          <w:sz w:val="23"/>
+          <w:szCs w:val="23"/>
+        </w:rPr>
+        <w:t>3.</w:t>
+      </w:r>
+      <w:r>
+        <w:rPr>
+          <w:b/>
+          <w:color w:val="0000FF"/>
+          <w:sz w:val="23"/>
+          <w:szCs w:val="23"/>
+        </w:rPr>
+        <w:t>1</w:t>
+      </w:r>
+      <w:r>
+        <w:rPr>
+          <w:b/>
+          <w:color w:val="0000FF"/>
+          <w:sz w:val="23"/>
+          <w:szCs w:val="23"/>
+        </w:rPr>
+        <w:t>.0</w:t>
+      </w:r>
+      <w:r>
+        <w:rPr>
+          <w:b/>
+          <w:color w:val="0000FF"/>
+          <w:sz w:val="23"/>
+          <w:szCs w:val="23"/>
+        </w:rPr>
+        <w:t xml:space="preserve"> or later</w:t>
+      </w:r>
+      <w:r>
+        <w:rPr>
           <w:sz w:val="23"/>
           <w:szCs w:val="23"/>
         </w:rPr>
@@ -2161,6 +3401,185 @@
       </w:r>
       <w:r>
         <w:rPr>
+          <w:sz w:val="23"/>
+          <w:szCs w:val="23"/>
+        </w:rPr>
+        <w:t xml:space="preserve">  This may change in a future version of </w:t>
+      </w:r>
+      <w:r>
+        <w:rPr>
+          <w:sz w:val="23"/>
+          <w:szCs w:val="23"/>
+        </w:rPr>
+        <w:lastRenderedPageBreak/>
+        <w:t xml:space="preserve">OpenCV so be sure to check this if you are using a version of OpenCV after </w:t>
+      </w:r>
+      <w:r>
+        <w:rPr>
+          <w:b/>
+          <w:color w:val="0000FF"/>
+          <w:sz w:val="23"/>
+          <w:szCs w:val="23"/>
+        </w:rPr>
+        <w:t>3.</w:t>
+      </w:r>
+      <w:r>
+        <w:rPr>
+          <w:b/>
+          <w:color w:val="0000FF"/>
+          <w:sz w:val="23"/>
+          <w:szCs w:val="23"/>
+        </w:rPr>
+        <w:t>2</w:t>
+      </w:r>
+      <w:r>
+        <w:rPr>
+          <w:b/>
+          <w:color w:val="0000FF"/>
+          <w:sz w:val="23"/>
+          <w:szCs w:val="23"/>
+        </w:rPr>
+        <w:t>.0</w:t>
+      </w:r>
+      <w:r>
+        <w:rPr>
+          <w:sz w:val="23"/>
+          <w:szCs w:val="23"/>
+        </w:rPr>
+        <w:t>.</w:t>
+      </w:r>
+    </w:p>
+    <w:p>
+      <w:pPr>
+        <w:pStyle w:val="Standard"/>
+        <w:spacing w:line="288" w:lineRule="auto"/>
+        <w:rPr>
+          <w:sz w:val="23"/>
+          <w:szCs w:val="23"/>
+        </w:rPr>
+      </w:pPr>
+    </w:p>
+    <w:p>
+      <w:pPr>
+        <w:pStyle w:val="Standard"/>
+        <w:spacing w:line="288" w:lineRule="auto"/>
+        <w:rPr>
+          <w:sz w:val="23"/>
+          <w:szCs w:val="23"/>
+        </w:rPr>
+      </w:pPr>
+      <w:r>
+        <w:rPr>
+          <w:sz w:val="23"/>
+          <w:szCs w:val="23"/>
+        </w:rPr>
+        <w:t>For</w:t>
+      </w:r>
+      <w:r>
+        <w:rPr>
+          <w:sz w:val="23"/>
+          <w:szCs w:val="23"/>
+        </w:rPr>
+        <w:t xml:space="preserve"> the .lib files themselves</w:t>
+      </w:r>
+      <w:r>
+        <w:rPr>
+          <w:sz w:val="23"/>
+          <w:szCs w:val="23"/>
+        </w:rPr>
+        <w:t xml:space="preserve"> (step 1</w:t>
+      </w:r>
+      <w:r>
+        <w:rPr>
+          <w:sz w:val="23"/>
+          <w:szCs w:val="23"/>
+        </w:rPr>
+        <w:t>3</w:t>
+      </w:r>
+      <w:r>
+        <w:rPr>
+          <w:sz w:val="23"/>
+          <w:szCs w:val="23"/>
+        </w:rPr>
+        <w:t>)</w:t>
+      </w:r>
+      <w:r>
+        <w:rPr>
+          <w:sz w:val="23"/>
+          <w:szCs w:val="23"/>
+        </w:rPr>
+        <w:t xml:space="preserve">, when configuring for a </w:t>
+      </w:r>
+      <w:r>
+        <w:rPr>
+          <w:b/>
+          <w:sz w:val="23"/>
+          <w:szCs w:val="23"/>
+        </w:rPr>
+        <w:t>release</w:t>
+      </w:r>
+      <w:r>
+        <w:rPr>
+          <w:sz w:val="23"/>
+          <w:szCs w:val="23"/>
+        </w:rPr>
+        <w:t xml:space="preserve"> build, make sure to use the .lib file</w:t>
+      </w:r>
+      <w:r>
+        <w:rPr>
+          <w:sz w:val="23"/>
+          <w:szCs w:val="23"/>
+        </w:rPr>
+        <w:t>(</w:t>
+      </w:r>
+      <w:r>
+        <w:rPr>
+          <w:sz w:val="23"/>
+          <w:szCs w:val="23"/>
+        </w:rPr>
+        <w:t>s</w:t>
+      </w:r>
+      <w:r>
+        <w:rPr>
+          <w:sz w:val="23"/>
+          <w:szCs w:val="23"/>
+        </w:rPr>
+        <w:t>)</w:t>
+      </w:r>
+      <w:r>
+        <w:rPr>
+          <w:sz w:val="23"/>
+          <w:szCs w:val="23"/>
+        </w:rPr>
+        <w:t xml:space="preserve"> without the 'd' just before the .lib, i.e. if you are using OpenC</w:t>
+      </w:r>
+      <w:r>
+        <w:rPr>
+          <w:sz w:val="23"/>
+          <w:szCs w:val="23"/>
+        </w:rPr>
+        <w:t xml:space="preserve">V </w:t>
+      </w:r>
+      <w:r>
+        <w:rPr>
+          <w:b/>
+          <w:color w:val="0000FF"/>
+          <w:sz w:val="23"/>
+          <w:szCs w:val="23"/>
+        </w:rPr>
+        <w:t>3.</w:t>
+      </w:r>
+      <w:r>
+        <w:rPr>
+          <w:b/>
+          <w:color w:val="0000FF"/>
+          <w:sz w:val="23"/>
+          <w:szCs w:val="23"/>
+        </w:rPr>
+        <w:t>2.</w:t>
+      </w:r>
+      <w:r>
+        <w:rPr>
           <w:b/>
           <w:color w:val="0000FF"/>
           <w:sz w:val="23"/>
@@ -2173,85 +3592,55 @@
           <w:sz w:val="23"/>
           <w:szCs w:val="23"/>
         </w:rPr>
-        <w:t>\opencv\build\x</w:t>
-      </w:r>
-      <w:r>
-        <w:rPr>
-          <w:sz w:val="23"/>
-          <w:szCs w:val="23"/>
-        </w:rPr>
-        <w:t>64</w:t>
-      </w:r>
-      <w:r>
-        <w:rPr>
-          <w:sz w:val="23"/>
-          <w:szCs w:val="23"/>
-        </w:rPr>
-        <w:t>\</w:t>
-      </w:r>
-      <w:r>
-        <w:rPr>
-          <w:b/>
-          <w:color w:val="0000FF"/>
-          <w:sz w:val="23"/>
-          <w:szCs w:val="23"/>
-        </w:rPr>
-        <w:t>vc1</w:t>
-      </w:r>
-      <w:r>
-        <w:rPr>
-          <w:b/>
-          <w:color w:val="0000FF"/>
-          <w:sz w:val="23"/>
-          <w:szCs w:val="23"/>
-        </w:rPr>
-        <w:t>4</w:t>
-      </w:r>
-      <w:r>
-        <w:rPr>
-          <w:sz w:val="23"/>
-          <w:szCs w:val="23"/>
-        </w:rPr>
-        <w:t>\lib</w:t>
-      </w:r>
-      <w:r>
-        <w:rPr>
-          <w:sz w:val="23"/>
-          <w:szCs w:val="23"/>
-        </w:rPr>
-        <w:t>"</w:t>
-      </w:r>
-    </w:p>
-    <w:p>
-      <w:pPr>
-        <w:pStyle w:val="Standard"/>
-        <w:spacing w:line="288" w:lineRule="auto"/>
-        <w:rPr>
-          <w:sz w:val="23"/>
-          <w:szCs w:val="23"/>
-        </w:rPr>
-      </w:pPr>
-    </w:p>
-    <w:p>
-      <w:pPr>
-        <w:pStyle w:val="Standard"/>
-        <w:spacing w:line="288" w:lineRule="auto"/>
-        <w:rPr>
-          <w:sz w:val="23"/>
-          <w:szCs w:val="23"/>
-        </w:rPr>
-      </w:pPr>
-      <w:r>
-        <w:rPr>
-          <w:b/>
-          <w:sz w:val="23"/>
-          <w:szCs w:val="23"/>
-        </w:rPr>
-        <w:t>1</w:t>
-      </w:r>
-      <w:r>
-        <w:rPr>
-          <w:b/>
+        <w:t>, use the following .lib</w:t>
+      </w:r>
+      <w:r>
+        <w:rPr>
+          <w:sz w:val="23"/>
+          <w:szCs w:val="23"/>
+        </w:rPr>
+        <w:t>:</w:t>
+      </w:r>
+    </w:p>
+    <w:p>
+      <w:pPr>
+        <w:pStyle w:val="Standard"/>
+        <w:spacing w:line="288" w:lineRule="auto"/>
+        <w:rPr>
+          <w:sz w:val="23"/>
+          <w:szCs w:val="23"/>
+        </w:rPr>
+      </w:pPr>
+    </w:p>
+    <w:p>
+      <w:pPr>
+        <w:pStyle w:val="Standard"/>
+        <w:spacing w:line="288" w:lineRule="auto"/>
+        <w:rPr>
+          <w:sz w:val="23"/>
+          <w:szCs w:val="23"/>
+        </w:rPr>
+      </w:pPr>
+      <w:r>
+        <w:rPr>
+          <w:sz w:val="23"/>
+          <w:szCs w:val="23"/>
+        </w:rPr>
+        <w:t>opencv_world</w:t>
+      </w:r>
+      <w:r>
+        <w:rPr>
+          <w:b/>
+          <w:color w:val="0000FF"/>
+          <w:sz w:val="23"/>
+          <w:szCs w:val="23"/>
+        </w:rPr>
+        <w:t>3</w:t>
+      </w:r>
+      <w:r>
+        <w:rPr>
+          <w:b/>
+          <w:color w:val="0000FF"/>
           <w:sz w:val="23"/>
           <w:szCs w:val="23"/>
         </w:rPr>
@@ -2260,243 +3649,6 @@
       <w:r>
         <w:rPr>
           <w:b/>
-          <w:sz w:val="23"/>
-          <w:szCs w:val="23"/>
-        </w:rPr>
-        <w:t>)</w:t>
-      </w:r>
-      <w:r>
-        <w:rPr>
-          <w:sz w:val="23"/>
-          <w:szCs w:val="23"/>
-        </w:rPr>
-        <w:t xml:space="preserve"> </w:t>
-      </w:r>
-      <w:r>
-        <w:rPr>
-          <w:sz w:val="23"/>
-          <w:szCs w:val="23"/>
-        </w:rPr>
-        <w:t>I</w:t>
-      </w:r>
-      <w:r>
-        <w:rPr>
-          <w:sz w:val="23"/>
-          <w:szCs w:val="23"/>
-        </w:rPr>
-        <w:t xml:space="preserve">f you currently </w:t>
-      </w:r>
-      <w:r>
-        <w:rPr>
-          <w:i/>
-          <w:sz w:val="23"/>
-          <w:szCs w:val="23"/>
-        </w:rPr>
-        <w:t>do not</w:t>
-      </w:r>
-      <w:r>
-        <w:rPr>
-          <w:sz w:val="23"/>
-          <w:szCs w:val="23"/>
-        </w:rPr>
-        <w:t xml:space="preserve"> have Windows </w:t>
-      </w:r>
-      <w:r>
-        <w:rPr>
-          <w:sz w:val="23"/>
-          <w:szCs w:val="23"/>
-        </w:rPr>
-        <w:t>10</w:t>
-      </w:r>
-      <w:r>
-        <w:rPr>
-          <w:sz w:val="23"/>
-          <w:szCs w:val="23"/>
-        </w:rPr>
-        <w:t xml:space="preserve"> configured to allow viewing / editing of file extensions, go to:</w:t>
-      </w:r>
-    </w:p>
-    <w:p>
-      <w:pPr>
-        <w:pStyle w:val="Standard"/>
-        <w:spacing w:line="288" w:lineRule="auto"/>
-        <w:rPr>
-          <w:sz w:val="23"/>
-          <w:szCs w:val="23"/>
-        </w:rPr>
-      </w:pPr>
-      <w:r>
-        <w:rPr>
-          <w:sz w:val="23"/>
-          <w:szCs w:val="23"/>
-        </w:rPr>
-        <w:t xml:space="preserve">right-click on </w:t>
-      </w:r>
-      <w:r>
-        <w:rPr>
-          <w:sz w:val="23"/>
-          <w:szCs w:val="23"/>
-        </w:rPr>
-        <w:t>Start -&gt; Control Panel -&gt; View by: Large icons -&gt; F</w:t>
-      </w:r>
-      <w:r>
-        <w:rPr>
-          <w:sz w:val="23"/>
-          <w:szCs w:val="23"/>
-        </w:rPr>
-        <w:t>ile Explorer</w:t>
-      </w:r>
-      <w:r>
-        <w:rPr>
-          <w:sz w:val="23"/>
-          <w:szCs w:val="23"/>
-        </w:rPr>
-        <w:t xml:space="preserve"> Options -&gt; View tab -&gt; uncheck "Hide extensions for known file types"</w:t>
-      </w:r>
-      <w:r>
-        <w:rPr>
-          <w:sz w:val="23"/>
-          <w:szCs w:val="23"/>
-        </w:rPr>
-        <w:t xml:space="preserve"> (if you already have viewing file extensions enabled then skip this step).</w:t>
-      </w:r>
-    </w:p>
-    <w:p>
-      <w:pPr>
-        <w:pStyle w:val="Standard"/>
-        <w:spacing w:line="288" w:lineRule="auto"/>
-        <w:rPr>
-          <w:sz w:val="23"/>
-          <w:szCs w:val="23"/>
-        </w:rPr>
-      </w:pPr>
-    </w:p>
-    <w:p>
-      <w:pPr>
-        <w:pStyle w:val="Standard"/>
-        <w:spacing w:line="288" w:lineRule="auto"/>
-        <w:rPr>
-          <w:sz w:val="23"/>
-          <w:szCs w:val="23"/>
-        </w:rPr>
-      </w:pPr>
-      <w:r>
-        <w:rPr>
-          <w:b/>
-          <w:sz w:val="23"/>
-          <w:szCs w:val="23"/>
-        </w:rPr>
-        <w:t>1</w:t>
-      </w:r>
-      <w:r>
-        <w:rPr>
-          <w:b/>
-          <w:sz w:val="23"/>
-          <w:szCs w:val="23"/>
-        </w:rPr>
-        <w:t>3</w:t>
-      </w:r>
-      <w:r>
-        <w:rPr>
-          <w:b/>
-          <w:sz w:val="23"/>
-          <w:szCs w:val="23"/>
-        </w:rPr>
-        <w:t>)</w:t>
-      </w:r>
-      <w:r>
-        <w:rPr>
-          <w:sz w:val="23"/>
-          <w:szCs w:val="23"/>
-        </w:rPr>
-        <w:t xml:space="preserve"> In </w:t>
-      </w:r>
-      <w:r>
-        <w:rPr>
-          <w:sz w:val="23"/>
-          <w:szCs w:val="23"/>
-        </w:rPr>
-        <w:t>File</w:t>
-      </w:r>
-      <w:r>
-        <w:rPr>
-          <w:sz w:val="23"/>
-          <w:szCs w:val="23"/>
-        </w:rPr>
-        <w:t xml:space="preserve"> Explorer (not within Visual Studio), navigate to the </w:t>
-      </w:r>
-      <w:r>
-        <w:rPr>
-          <w:b/>
-          <w:bCs/>
-          <w:sz w:val="23"/>
-          <w:szCs w:val="23"/>
-        </w:rPr>
-        <w:t>lib</w:t>
-      </w:r>
-      <w:r>
-        <w:rPr>
-          <w:sz w:val="23"/>
-          <w:szCs w:val="23"/>
-        </w:rPr>
-        <w:t xml:space="preserve"> directory, ex</w:t>
-      </w:r>
-    </w:p>
-    <w:p>
-      <w:pPr>
-        <w:pStyle w:val="Standard"/>
-        <w:spacing w:line="288" w:lineRule="auto"/>
-        <w:rPr>
-          <w:sz w:val="23"/>
-          <w:szCs w:val="23"/>
-        </w:rPr>
-      </w:pPr>
-      <w:r>
-        <w:rPr>
-          <w:sz w:val="23"/>
-          <w:szCs w:val="23"/>
-        </w:rPr>
-        <w:t>C:\OpenCV-</w:t>
-      </w:r>
-      <w:r>
-        <w:rPr>
-          <w:b/>
-          <w:color w:val="0000FF"/>
-          <w:sz w:val="23"/>
-          <w:szCs w:val="23"/>
-        </w:rPr>
-        <w:t>3</w:t>
-      </w:r>
-      <w:r>
-        <w:rPr>
-          <w:b/>
-          <w:color w:val="0000FF"/>
-          <w:sz w:val="23"/>
-          <w:szCs w:val="23"/>
-        </w:rPr>
-        <w:t>.</w:t>
-      </w:r>
-      <w:r>
-        <w:rPr>
-          <w:b/>
-          <w:color w:val="0000FF"/>
-          <w:sz w:val="23"/>
-          <w:szCs w:val="23"/>
-        </w:rPr>
-        <w:t>1</w:t>
-      </w:r>
-      <w:r>
-        <w:rPr>
-          <w:b/>
-          <w:color w:val="0000FF"/>
-          <w:sz w:val="23"/>
-          <w:szCs w:val="23"/>
-        </w:rPr>
-        <w:t>.</w:t>
-      </w:r>
-      <w:r>
-        <w:rPr>
-          <w:b/>
           <w:color w:val="0000FF"/>
           <w:sz w:val="23"/>
           <w:szCs w:val="23"/>
@@ -2508,1109 +3660,6 @@
           <w:sz w:val="23"/>
           <w:szCs w:val="23"/>
         </w:rPr>
-        <w:t>\opencv\build\x</w:t>
-      </w:r>
-      <w:r>
-        <w:rPr>
-          <w:sz w:val="23"/>
-          <w:szCs w:val="23"/>
-        </w:rPr>
-        <w:t>64</w:t>
-      </w:r>
-      <w:r>
-        <w:rPr>
-          <w:sz w:val="23"/>
-          <w:szCs w:val="23"/>
-        </w:rPr>
-        <w:t>\</w:t>
-      </w:r>
-      <w:r>
-        <w:rPr>
-          <w:b/>
-          <w:color w:val="0000FF"/>
-          <w:sz w:val="23"/>
-          <w:szCs w:val="23"/>
-        </w:rPr>
-        <w:t>vc1</w:t>
-      </w:r>
-      <w:r>
-        <w:rPr>
-          <w:b/>
-          <w:color w:val="0000FF"/>
-          <w:sz w:val="23"/>
-          <w:szCs w:val="23"/>
-        </w:rPr>
-        <w:t>4</w:t>
-      </w:r>
-      <w:r>
-        <w:rPr>
-          <w:sz w:val="23"/>
-          <w:szCs w:val="23"/>
-        </w:rPr>
-        <w:t>\lib</w:t>
-      </w:r>
-    </w:p>
-    <w:p>
-      <w:pPr>
-        <w:pStyle w:val="Standard"/>
-        <w:spacing w:line="288" w:lineRule="auto"/>
-        <w:rPr>
-          <w:sz w:val="23"/>
-          <w:szCs w:val="23"/>
-        </w:rPr>
-      </w:pPr>
-      <w:r>
-        <w:rPr>
-          <w:sz w:val="23"/>
-          <w:szCs w:val="23"/>
-        </w:rPr>
-        <w:t xml:space="preserve">In the lib directory you will find the </w:t>
-      </w:r>
-      <w:r>
-        <w:rPr>
-          <w:sz w:val="23"/>
-          <w:szCs w:val="23"/>
-        </w:rPr>
-        <w:t>debug libs (ending with a 'd')</w:t>
-      </w:r>
-      <w:r>
-        <w:rPr>
-          <w:sz w:val="23"/>
-          <w:szCs w:val="23"/>
-        </w:rPr>
-        <w:t>, f</w:t>
-      </w:r>
-      <w:r>
-        <w:rPr>
-          <w:sz w:val="23"/>
-          <w:szCs w:val="23"/>
-        </w:rPr>
-        <w:t>or example if you are using OpenCV 3.</w:t>
-      </w:r>
-      <w:r>
-        <w:rPr>
-          <w:sz w:val="23"/>
-          <w:szCs w:val="23"/>
-        </w:rPr>
-        <w:t>1</w:t>
-      </w:r>
-      <w:r>
-        <w:rPr>
-          <w:sz w:val="23"/>
-          <w:szCs w:val="23"/>
-        </w:rPr>
-        <w:t>.</w:t>
-      </w:r>
-      <w:r>
-        <w:rPr>
-          <w:sz w:val="23"/>
-          <w:szCs w:val="23"/>
-        </w:rPr>
-        <w:t>0</w:t>
-      </w:r>
-      <w:r>
-        <w:rPr>
-          <w:sz w:val="23"/>
-          <w:szCs w:val="23"/>
-        </w:rPr>
-        <w:t xml:space="preserve"> there is only one debu</w:t>
-      </w:r>
-      <w:r>
-        <w:rPr>
-          <w:sz w:val="23"/>
-          <w:szCs w:val="23"/>
-        </w:rPr>
-        <w:t>g</w:t>
-      </w:r>
-      <w:r>
-        <w:rPr>
-          <w:sz w:val="23"/>
-          <w:szCs w:val="23"/>
-        </w:rPr>
-        <w:t xml:space="preserve"> lib:</w:t>
-      </w:r>
-    </w:p>
-    <w:p>
-      <w:pPr>
-        <w:pStyle w:val="Standard"/>
-        <w:spacing w:line="288" w:lineRule="auto"/>
-        <w:rPr>
-          <w:sz w:val="23"/>
-          <w:szCs w:val="23"/>
-        </w:rPr>
-      </w:pPr>
-    </w:p>
-    <w:p>
-      <w:pPr>
-        <w:pStyle w:val="Standard"/>
-        <w:spacing w:line="288" w:lineRule="auto"/>
-        <w:rPr>
-          <w:sz w:val="23"/>
-          <w:szCs w:val="23"/>
-        </w:rPr>
-      </w:pPr>
-      <w:r>
-        <w:rPr>
-          <w:sz w:val="23"/>
-          <w:szCs w:val="23"/>
-        </w:rPr>
-        <w:t>opencv_world</w:t>
-      </w:r>
-      <w:r>
-        <w:rPr>
-          <w:b/>
-          <w:color w:val="0000FF"/>
-          <w:sz w:val="23"/>
-          <w:szCs w:val="23"/>
-        </w:rPr>
-        <w:t>3</w:t>
-      </w:r>
-      <w:r>
-        <w:rPr>
-          <w:b/>
-          <w:color w:val="0000FF"/>
-          <w:sz w:val="23"/>
-          <w:szCs w:val="23"/>
-        </w:rPr>
-        <w:t>1</w:t>
-      </w:r>
-      <w:r>
-        <w:rPr>
-          <w:b/>
-          <w:color w:val="0000FF"/>
-          <w:sz w:val="23"/>
-          <w:szCs w:val="23"/>
-        </w:rPr>
-        <w:t>0</w:t>
-      </w:r>
-      <w:r>
-        <w:rPr>
-          <w:sz w:val="23"/>
-          <w:szCs w:val="23"/>
-        </w:rPr>
-        <w:t>d.lib</w:t>
-      </w:r>
-    </w:p>
-    <w:p>
-      <w:pPr>
-        <w:pStyle w:val="Standard"/>
-        <w:spacing w:line="288" w:lineRule="auto"/>
-        <w:rPr>
-          <w:sz w:val="23"/>
-          <w:szCs w:val="23"/>
-        </w:rPr>
-      </w:pPr>
-    </w:p>
-    <w:p>
-      <w:pPr>
-        <w:pStyle w:val="Standard"/>
-        <w:spacing w:line="288" w:lineRule="auto"/>
-        <w:rPr>
-          <w:sz w:val="23"/>
-          <w:szCs w:val="23"/>
-        </w:rPr>
-      </w:pPr>
-      <w:r>
-        <w:rPr>
-          <w:sz w:val="23"/>
-          <w:szCs w:val="23"/>
-        </w:rPr>
-        <w:t xml:space="preserve">Note the </w:t>
-      </w:r>
-      <w:r>
-        <w:rPr>
-          <w:b/>
-          <w:color w:val="0000FF"/>
-          <w:sz w:val="23"/>
-          <w:szCs w:val="23"/>
-        </w:rPr>
-        <w:t>3</w:t>
-      </w:r>
-      <w:r>
-        <w:rPr>
-          <w:b/>
-          <w:color w:val="0000FF"/>
-          <w:sz w:val="23"/>
-          <w:szCs w:val="23"/>
-        </w:rPr>
-        <w:t>1</w:t>
-      </w:r>
-      <w:r>
-        <w:rPr>
-          <w:b/>
-          <w:color w:val="0000FF"/>
-          <w:sz w:val="23"/>
-          <w:szCs w:val="23"/>
-        </w:rPr>
-        <w:t>0</w:t>
-      </w:r>
-      <w:r>
-        <w:rPr>
-          <w:sz w:val="23"/>
-          <w:szCs w:val="23"/>
-        </w:rPr>
-        <w:t xml:space="preserve"> is referring to OpenCV </w:t>
-      </w:r>
-      <w:r>
-        <w:rPr>
-          <w:b/>
-          <w:color w:val="0000FF"/>
-          <w:sz w:val="23"/>
-          <w:szCs w:val="23"/>
-        </w:rPr>
-        <w:t>3.</w:t>
-      </w:r>
-      <w:r>
-        <w:rPr>
-          <w:b/>
-          <w:color w:val="0000FF"/>
-          <w:sz w:val="23"/>
-          <w:szCs w:val="23"/>
-        </w:rPr>
-        <w:t>1</w:t>
-      </w:r>
-      <w:r>
-        <w:rPr>
-          <w:b/>
-          <w:color w:val="0000FF"/>
-          <w:sz w:val="23"/>
-          <w:szCs w:val="23"/>
-        </w:rPr>
-        <w:t>.0</w:t>
-      </w:r>
-      <w:r>
-        <w:rPr>
-          <w:sz w:val="23"/>
-          <w:szCs w:val="23"/>
-        </w:rPr>
-        <w:t xml:space="preserve"> and this will vary by OpenCV version</w:t>
-      </w:r>
-      <w:r>
-        <w:rPr>
-          <w:sz w:val="23"/>
-          <w:szCs w:val="23"/>
-        </w:rPr>
-        <w:t>, also which libraries are present may vary with OpenCV version.</w:t>
-      </w:r>
-    </w:p>
-    <w:p>
-      <w:pPr>
-        <w:pStyle w:val="Standard"/>
-        <w:spacing w:line="288" w:lineRule="auto"/>
-        <w:rPr>
-          <w:sz w:val="23"/>
-          <w:szCs w:val="23"/>
-        </w:rPr>
-      </w:pPr>
-    </w:p>
-    <w:p>
-      <w:pPr>
-        <w:pStyle w:val="Standard"/>
-        <w:spacing w:line="288" w:lineRule="auto"/>
-        <w:rPr>
-          <w:sz w:val="23"/>
-          <w:szCs w:val="23"/>
-        </w:rPr>
-      </w:pPr>
-      <w:r>
-        <w:rPr>
-          <w:sz w:val="23"/>
-          <w:szCs w:val="23"/>
-        </w:rPr>
-        <w:t>Copy/paste</w:t>
-      </w:r>
-      <w:r>
-        <w:rPr>
-          <w:sz w:val="23"/>
-          <w:szCs w:val="23"/>
-        </w:rPr>
-        <w:t xml:space="preserve"> the name of</w:t>
-      </w:r>
-      <w:r>
-        <w:rPr>
-          <w:sz w:val="23"/>
-          <w:szCs w:val="23"/>
-        </w:rPr>
-        <w:t xml:space="preserve"> the debug lib(s)</w:t>
-      </w:r>
-      <w:r>
-        <w:rPr>
-          <w:sz w:val="23"/>
-          <w:szCs w:val="23"/>
-        </w:rPr>
-        <w:t xml:space="preserve"> in the lib directory i</w:t>
-      </w:r>
-      <w:r>
-        <w:rPr>
-          <w:sz w:val="23"/>
-          <w:szCs w:val="23"/>
-        </w:rPr>
-        <w:t>nto the following location in Visual Studio:</w:t>
-      </w:r>
-    </w:p>
-    <w:p>
-      <w:pPr>
-        <w:pStyle w:val="Standard"/>
-        <w:spacing w:line="288" w:lineRule="auto"/>
-        <w:rPr>
-          <w:sz w:val="23"/>
-          <w:szCs w:val="23"/>
-        </w:rPr>
-      </w:pPr>
-      <w:r>
-        <w:rPr>
-          <w:sz w:val="23"/>
-          <w:szCs w:val="23"/>
-        </w:rPr>
-        <w:t>Project -&gt; Properties -&gt; Configuration Properties -&gt; Linker -&gt; Input -&gt; Additional Dependencies</w:t>
-      </w:r>
-    </w:p>
-    <w:p>
-      <w:pPr>
-        <w:pStyle w:val="Standard"/>
-        <w:spacing w:line="288" w:lineRule="auto"/>
-        <w:rPr>
-          <w:sz w:val="23"/>
-          <w:szCs w:val="23"/>
-        </w:rPr>
-      </w:pPr>
-    </w:p>
-    <w:p>
-      <w:pPr>
-        <w:pStyle w:val="Standard"/>
-        <w:spacing w:line="288" w:lineRule="auto"/>
-        <w:rPr>
-          <w:sz w:val="23"/>
-          <w:szCs w:val="23"/>
-        </w:rPr>
-      </w:pPr>
-      <w:r>
-        <w:rPr>
-          <w:b/>
-          <w:sz w:val="23"/>
-          <w:szCs w:val="23"/>
-        </w:rPr>
-        <w:t>1</w:t>
-      </w:r>
-      <w:r>
-        <w:rPr>
-          <w:b/>
-          <w:sz w:val="23"/>
-          <w:szCs w:val="23"/>
-        </w:rPr>
-        <w:t>4</w:t>
-      </w:r>
-      <w:r>
-        <w:rPr>
-          <w:b/>
-          <w:sz w:val="23"/>
-          <w:szCs w:val="23"/>
-        </w:rPr>
-        <w:t>)</w:t>
-      </w:r>
-      <w:r>
-        <w:rPr>
-          <w:sz w:val="23"/>
-          <w:szCs w:val="23"/>
-        </w:rPr>
-        <w:t xml:space="preserve"> R</w:t>
-      </w:r>
-      <w:r>
-        <w:rPr>
-          <w:sz w:val="23"/>
-          <w:szCs w:val="23"/>
-        </w:rPr>
-        <w:t>un the program, either without debugging (choose Debug, then the hollow green arrow, or press Ctrl+F5)</w:t>
-      </w:r>
-      <w:r>
-        <w:rPr>
-          <w:sz w:val="23"/>
-          <w:szCs w:val="23"/>
-        </w:rPr>
-        <w:t xml:space="preserve"> </w:t>
-      </w:r>
-      <w:r>
-        <w:rPr>
-          <w:sz w:val="23"/>
-          <w:szCs w:val="23"/>
-        </w:rPr>
-        <w:t>or with debugging (solid green arrow or press F5)</w:t>
-      </w:r>
-    </w:p>
-    <w:p>
-      <w:pPr>
-        <w:pStyle w:val="Standard"/>
-        <w:spacing w:line="288" w:lineRule="auto"/>
-        <w:rPr>
-          <w:sz w:val="23"/>
-          <w:szCs w:val="23"/>
-        </w:rPr>
-      </w:pPr>
-    </w:p>
-    <w:p>
-      <w:pPr>
-        <w:pStyle w:val="Standard"/>
-        <w:spacing w:line="288" w:lineRule="auto"/>
-        <w:rPr>
-          <w:sz w:val="23"/>
-          <w:szCs w:val="23"/>
-        </w:rPr>
-      </w:pPr>
-      <w:r>
-        <w:rPr>
-          <w:b/>
-          <w:sz w:val="23"/>
-          <w:szCs w:val="23"/>
-        </w:rPr>
-        <w:t>15)</w:t>
-      </w:r>
-      <w:r>
-        <w:rPr>
-          <w:sz w:val="23"/>
-          <w:szCs w:val="23"/>
-        </w:rPr>
-        <w:t xml:space="preserve"> Once you get the </w:t>
-      </w:r>
-      <w:r>
-        <w:rPr>
-          <w:b/>
-          <w:sz w:val="23"/>
-          <w:szCs w:val="23"/>
-        </w:rPr>
-        <w:t>debug</w:t>
-      </w:r>
-      <w:r>
-        <w:rPr>
-          <w:sz w:val="23"/>
-          <w:szCs w:val="23"/>
-        </w:rPr>
-        <w:t xml:space="preserve"> </w:t>
-      </w:r>
-      <w:r>
-        <w:rPr>
-          <w:sz w:val="23"/>
-          <w:szCs w:val="23"/>
-        </w:rPr>
-        <w:t>build</w:t>
-      </w:r>
-      <w:r>
-        <w:rPr>
-          <w:sz w:val="23"/>
-          <w:szCs w:val="23"/>
-        </w:rPr>
-        <w:t xml:space="preserve"> working, if it is too </w:t>
-      </w:r>
-      <w:r>
-        <w:rPr>
-          <w:sz w:val="23"/>
-          <w:szCs w:val="23"/>
-        </w:rPr>
-        <w:t xml:space="preserve">slow and you would like to try the </w:t>
-      </w:r>
-      <w:r>
-        <w:rPr>
-          <w:b/>
-          <w:sz w:val="23"/>
-          <w:szCs w:val="23"/>
-        </w:rPr>
-        <w:t>release</w:t>
-      </w:r>
-      <w:r>
-        <w:rPr>
-          <w:sz w:val="23"/>
-          <w:szCs w:val="23"/>
-        </w:rPr>
-        <w:t xml:space="preserve"> build, at the top of Visual Studio change "</w:t>
-      </w:r>
-      <w:r>
-        <w:rPr>
-          <w:b/>
-          <w:sz w:val="23"/>
-          <w:szCs w:val="23"/>
-        </w:rPr>
-        <w:t>Solution Configurations</w:t>
-      </w:r>
-      <w:r>
-        <w:rPr>
-          <w:sz w:val="23"/>
-          <w:szCs w:val="23"/>
-        </w:rPr>
-        <w:t>" to "</w:t>
-      </w:r>
-      <w:r>
-        <w:rPr>
-          <w:b/>
-          <w:sz w:val="23"/>
-          <w:szCs w:val="23"/>
-        </w:rPr>
-        <w:t>Release</w:t>
-      </w:r>
-      <w:r>
-        <w:rPr>
-          <w:sz w:val="23"/>
-          <w:szCs w:val="23"/>
-        </w:rPr>
-        <w:t>"</w:t>
-      </w:r>
-      <w:r>
-        <w:rPr>
-          <w:sz w:val="23"/>
-          <w:szCs w:val="23"/>
-        </w:rPr>
-        <w:t>, then verify "</w:t>
-      </w:r>
-      <w:r>
-        <w:rPr>
-          <w:b/>
-          <w:sz w:val="23"/>
-          <w:szCs w:val="23"/>
-        </w:rPr>
-        <w:t>Solution Platforms</w:t>
-      </w:r>
-      <w:r>
-        <w:rPr>
-          <w:sz w:val="23"/>
-          <w:szCs w:val="23"/>
-        </w:rPr>
-        <w:t>" is still "</w:t>
-      </w:r>
-      <w:r>
-        <w:rPr>
-          <w:b/>
-          <w:sz w:val="23"/>
-          <w:szCs w:val="23"/>
-        </w:rPr>
-        <w:t>x64</w:t>
-      </w:r>
-      <w:r>
-        <w:rPr>
-          <w:sz w:val="23"/>
-          <w:szCs w:val="23"/>
-        </w:rPr>
-        <w:t xml:space="preserve">" (if not, change it to </w:t>
-      </w:r>
-      <w:r>
-        <w:rPr>
-          <w:b/>
-          <w:sz w:val="23"/>
-          <w:szCs w:val="23"/>
-        </w:rPr>
-        <w:t>x64</w:t>
-      </w:r>
-      <w:r>
-        <w:rPr>
-          <w:sz w:val="23"/>
-          <w:szCs w:val="23"/>
-        </w:rPr>
-        <w:t>)</w:t>
-      </w:r>
-      <w:r>
-        <w:rPr>
-          <w:sz w:val="23"/>
-          <w:szCs w:val="23"/>
-        </w:rPr>
-        <w:t xml:space="preserve">, then repeat steps </w:t>
-      </w:r>
-      <w:r>
-        <w:rPr>
-          <w:sz w:val="23"/>
-          <w:szCs w:val="23"/>
-        </w:rPr>
-        <w:t>10</w:t>
-      </w:r>
-      <w:r>
-        <w:rPr>
-          <w:sz w:val="23"/>
-          <w:szCs w:val="23"/>
-        </w:rPr>
-        <w:t xml:space="preserve"> through 1</w:t>
-      </w:r>
-      <w:r>
-        <w:rPr>
-          <w:sz w:val="23"/>
-          <w:szCs w:val="23"/>
-        </w:rPr>
-        <w:t>3</w:t>
-      </w:r>
-      <w:r>
-        <w:rPr>
-          <w:sz w:val="23"/>
-          <w:szCs w:val="23"/>
-        </w:rPr>
-        <w:t xml:space="preserve">, </w:t>
-      </w:r>
-      <w:r>
-        <w:rPr>
-          <w:sz w:val="23"/>
-          <w:szCs w:val="23"/>
-        </w:rPr>
-        <w:t>making the applicable changes</w:t>
-      </w:r>
-      <w:r>
-        <w:rPr>
-          <w:sz w:val="23"/>
-          <w:szCs w:val="23"/>
-        </w:rPr>
-        <w:t xml:space="preserve"> for a </w:t>
-      </w:r>
-      <w:r>
-        <w:rPr>
-          <w:b/>
-          <w:sz w:val="23"/>
-          <w:szCs w:val="23"/>
-        </w:rPr>
-        <w:t>release</w:t>
-      </w:r>
-      <w:r>
-        <w:rPr>
-          <w:sz w:val="23"/>
-          <w:szCs w:val="23"/>
-        </w:rPr>
-        <w:t xml:space="preserve"> configuration.</w:t>
-      </w:r>
-    </w:p>
-    <w:p>
-      <w:pPr>
-        <w:pStyle w:val="Standard"/>
-        <w:spacing w:line="288" w:lineRule="auto"/>
-        <w:rPr>
-          <w:sz w:val="23"/>
-          <w:szCs w:val="23"/>
-        </w:rPr>
-      </w:pPr>
-    </w:p>
-    <w:p>
-      <w:pPr>
-        <w:pStyle w:val="Standard"/>
-        <w:spacing w:line="288" w:lineRule="auto"/>
-        <w:rPr>
-          <w:sz w:val="23"/>
-          <w:szCs w:val="23"/>
-        </w:rPr>
-      </w:pPr>
-      <w:r>
-        <w:rPr>
-          <w:sz w:val="23"/>
-          <w:szCs w:val="23"/>
-        </w:rPr>
-        <w:t xml:space="preserve">As </w:t>
-      </w:r>
-      <w:r>
-        <w:rPr>
-          <w:sz w:val="23"/>
-          <w:szCs w:val="23"/>
-        </w:rPr>
-        <w:t>of OpenCV</w:t>
-      </w:r>
-      <w:r>
-        <w:rPr>
-          <w:b/>
-          <w:sz w:val="23"/>
-          <w:szCs w:val="23"/>
-        </w:rPr>
-        <w:t xml:space="preserve"> </w:t>
-      </w:r>
-      <w:r>
-        <w:rPr>
-          <w:b/>
-          <w:color w:val="0000FF"/>
-          <w:sz w:val="23"/>
-          <w:szCs w:val="23"/>
-        </w:rPr>
-        <w:t>3.</w:t>
-      </w:r>
-      <w:r>
-        <w:rPr>
-          <w:b/>
-          <w:color w:val="0000FF"/>
-          <w:sz w:val="23"/>
-          <w:szCs w:val="23"/>
-        </w:rPr>
-        <w:t>1</w:t>
-      </w:r>
-      <w:r>
-        <w:rPr>
-          <w:b/>
-          <w:color w:val="0000FF"/>
-          <w:sz w:val="23"/>
-          <w:szCs w:val="23"/>
-        </w:rPr>
-        <w:t>.0</w:t>
-      </w:r>
-      <w:r>
-        <w:rPr>
-          <w:sz w:val="23"/>
-          <w:szCs w:val="23"/>
-        </w:rPr>
-        <w:t xml:space="preserve">, when using the precompiled binaries as described in this document, the Include directory (step </w:t>
-      </w:r>
-      <w:r>
-        <w:rPr>
-          <w:sz w:val="23"/>
-          <w:szCs w:val="23"/>
-        </w:rPr>
-        <w:t>10</w:t>
-      </w:r>
-      <w:r>
-        <w:rPr>
-          <w:sz w:val="23"/>
-          <w:szCs w:val="23"/>
-        </w:rPr>
-        <w:t>) and the Library directory (step 1</w:t>
-      </w:r>
-      <w:r>
-        <w:rPr>
-          <w:sz w:val="23"/>
-          <w:szCs w:val="23"/>
-        </w:rPr>
-        <w:t>1</w:t>
-      </w:r>
-      <w:r>
-        <w:rPr>
-          <w:sz w:val="23"/>
-          <w:szCs w:val="23"/>
-        </w:rPr>
-        <w:t xml:space="preserve">) are the same for </w:t>
-      </w:r>
-      <w:r>
-        <w:rPr>
-          <w:b/>
-          <w:sz w:val="23"/>
-          <w:szCs w:val="23"/>
-        </w:rPr>
-        <w:t>debug</w:t>
-      </w:r>
-      <w:r>
-        <w:rPr>
-          <w:sz w:val="23"/>
-          <w:szCs w:val="23"/>
-        </w:rPr>
-        <w:t xml:space="preserve"> or </w:t>
-      </w:r>
-      <w:r>
-        <w:rPr>
-          <w:b/>
-          <w:sz w:val="23"/>
-          <w:szCs w:val="23"/>
-        </w:rPr>
-        <w:t>release</w:t>
-      </w:r>
-      <w:r>
-        <w:rPr>
-          <w:sz w:val="23"/>
-          <w:szCs w:val="23"/>
-        </w:rPr>
-        <w:t xml:space="preserve">, </w:t>
-      </w:r>
-      <w:r>
-        <w:rPr>
-          <w:sz w:val="23"/>
-          <w:szCs w:val="23"/>
-        </w:rPr>
-        <w:t>i.e. use the same Include and Library directory paths as above</w:t>
-      </w:r>
-      <w:r>
-        <w:rPr>
-          <w:sz w:val="23"/>
-          <w:szCs w:val="23"/>
-        </w:rPr>
-        <w:t xml:space="preserve"> if using OpenCV </w:t>
-      </w:r>
-      <w:r>
-        <w:rPr>
-          <w:b/>
-          <w:color w:val="0000FF"/>
-          <w:sz w:val="23"/>
-          <w:szCs w:val="23"/>
-        </w:rPr>
-        <w:t>3.</w:t>
-      </w:r>
-      <w:r>
-        <w:rPr>
-          <w:b/>
-          <w:color w:val="0000FF"/>
-          <w:sz w:val="23"/>
-          <w:szCs w:val="23"/>
-        </w:rPr>
-        <w:t>1</w:t>
-      </w:r>
-      <w:r>
-        <w:rPr>
-          <w:b/>
-          <w:color w:val="0000FF"/>
-          <w:sz w:val="23"/>
-          <w:szCs w:val="23"/>
-        </w:rPr>
-        <w:t>.0</w:t>
-      </w:r>
-      <w:r>
-        <w:rPr>
-          <w:sz w:val="23"/>
-          <w:szCs w:val="23"/>
-        </w:rPr>
-        <w:t>.</w:t>
-      </w:r>
-      <w:r>
-        <w:rPr>
-          <w:sz w:val="23"/>
-          <w:szCs w:val="23"/>
-        </w:rPr>
-        <w:t xml:space="preserve">  This may change in a future version of OpenCV so be </w:t>
-      </w:r>
-      <w:r>
-        <w:rPr>
-          <w:sz w:val="23"/>
-          <w:szCs w:val="23"/>
-        </w:rPr>
-        <w:lastRenderedPageBreak/>
-        <w:t xml:space="preserve">sure to check this if you are using a version of OpenCV after </w:t>
-      </w:r>
-      <w:r>
-        <w:rPr>
-          <w:b/>
-          <w:color w:val="0000FF"/>
-          <w:sz w:val="23"/>
-          <w:szCs w:val="23"/>
-        </w:rPr>
-        <w:t>3.</w:t>
-      </w:r>
-      <w:r>
-        <w:rPr>
-          <w:b/>
-          <w:color w:val="0000FF"/>
-          <w:sz w:val="23"/>
-          <w:szCs w:val="23"/>
-        </w:rPr>
-        <w:t>1</w:t>
-      </w:r>
-      <w:r>
-        <w:rPr>
-          <w:b/>
-          <w:color w:val="0000FF"/>
-          <w:sz w:val="23"/>
-          <w:szCs w:val="23"/>
-        </w:rPr>
-        <w:t>.0</w:t>
-      </w:r>
-      <w:r>
-        <w:rPr>
-          <w:sz w:val="23"/>
-          <w:szCs w:val="23"/>
-        </w:rPr>
-        <w:t>.</w:t>
-      </w:r>
-    </w:p>
-    <w:p>
-      <w:pPr>
-        <w:pStyle w:val="Standard"/>
-        <w:spacing w:line="288" w:lineRule="auto"/>
-        <w:rPr>
-          <w:sz w:val="23"/>
-          <w:szCs w:val="23"/>
-        </w:rPr>
-      </w:pPr>
-    </w:p>
-    <w:p>
-      <w:pPr>
-        <w:pStyle w:val="Standard"/>
-        <w:spacing w:line="288" w:lineRule="auto"/>
-        <w:rPr>
-          <w:sz w:val="23"/>
-          <w:szCs w:val="23"/>
-        </w:rPr>
-      </w:pPr>
-      <w:r>
-        <w:rPr>
-          <w:sz w:val="23"/>
-          <w:szCs w:val="23"/>
-        </w:rPr>
-        <w:t>For</w:t>
-      </w:r>
-      <w:r>
-        <w:rPr>
-          <w:sz w:val="23"/>
-          <w:szCs w:val="23"/>
-        </w:rPr>
-        <w:t xml:space="preserve"> the .lib files themselves</w:t>
-      </w:r>
-      <w:r>
-        <w:rPr>
-          <w:sz w:val="23"/>
-          <w:szCs w:val="23"/>
-        </w:rPr>
-        <w:t xml:space="preserve"> (step 1</w:t>
-      </w:r>
-      <w:r>
-        <w:rPr>
-          <w:sz w:val="23"/>
-          <w:szCs w:val="23"/>
-        </w:rPr>
-        <w:t>3</w:t>
-      </w:r>
-      <w:r>
-        <w:rPr>
-          <w:sz w:val="23"/>
-          <w:szCs w:val="23"/>
-        </w:rPr>
-        <w:t>)</w:t>
-      </w:r>
-      <w:r>
-        <w:rPr>
-          <w:sz w:val="23"/>
-          <w:szCs w:val="23"/>
-        </w:rPr>
-        <w:t xml:space="preserve">, when configuring for a </w:t>
-      </w:r>
-      <w:r>
-        <w:rPr>
-          <w:b/>
-          <w:sz w:val="23"/>
-          <w:szCs w:val="23"/>
-        </w:rPr>
-        <w:t>release</w:t>
-      </w:r>
-      <w:r>
-        <w:rPr>
-          <w:sz w:val="23"/>
-          <w:szCs w:val="23"/>
-        </w:rPr>
-        <w:t xml:space="preserve"> build, make sure to use the .lib file</w:t>
-      </w:r>
-      <w:r>
-        <w:rPr>
-          <w:sz w:val="23"/>
-          <w:szCs w:val="23"/>
-        </w:rPr>
-        <w:t>(</w:t>
-      </w:r>
-      <w:r>
-        <w:rPr>
-          <w:sz w:val="23"/>
-          <w:szCs w:val="23"/>
-        </w:rPr>
-        <w:t>s</w:t>
-      </w:r>
-      <w:r>
-        <w:rPr>
-          <w:sz w:val="23"/>
-          <w:szCs w:val="23"/>
-        </w:rPr>
-        <w:t>)</w:t>
-      </w:r>
-      <w:r>
-        <w:rPr>
-          <w:sz w:val="23"/>
-          <w:szCs w:val="23"/>
-        </w:rPr>
-        <w:t xml:space="preserve"> without the 'd' just before the .lib, i.e. if you are using OpenC</w:t>
-      </w:r>
-      <w:r>
-        <w:rPr>
-          <w:sz w:val="23"/>
-          <w:szCs w:val="23"/>
-        </w:rPr>
-        <w:t xml:space="preserve">V </w:t>
-      </w:r>
-      <w:r>
-        <w:rPr>
-          <w:b/>
-          <w:color w:val="0000FF"/>
-          <w:sz w:val="23"/>
-          <w:szCs w:val="23"/>
-        </w:rPr>
-        <w:t>3.</w:t>
-      </w:r>
-      <w:r>
-        <w:rPr>
-          <w:b/>
-          <w:color w:val="0000FF"/>
-          <w:sz w:val="23"/>
-          <w:szCs w:val="23"/>
-        </w:rPr>
-        <w:t>1</w:t>
-      </w:r>
-      <w:r>
-        <w:rPr>
-          <w:b/>
-          <w:color w:val="0000FF"/>
-          <w:sz w:val="23"/>
-          <w:szCs w:val="23"/>
-        </w:rPr>
-        <w:t>.0</w:t>
-      </w:r>
-      <w:r>
-        <w:rPr>
-          <w:sz w:val="23"/>
-          <w:szCs w:val="23"/>
-        </w:rPr>
-        <w:t>, use the following .lib</w:t>
-      </w:r>
-      <w:r>
-        <w:rPr>
-          <w:sz w:val="23"/>
-          <w:szCs w:val="23"/>
-        </w:rPr>
-        <w:t>:</w:t>
-      </w:r>
-    </w:p>
-    <w:p>
-      <w:pPr>
-        <w:pStyle w:val="Standard"/>
-        <w:spacing w:line="288" w:lineRule="auto"/>
-        <w:rPr>
-          <w:sz w:val="23"/>
-          <w:szCs w:val="23"/>
-        </w:rPr>
-      </w:pPr>
-    </w:p>
-    <w:p>
-      <w:pPr>
-        <w:pStyle w:val="Standard"/>
-        <w:spacing w:line="288" w:lineRule="auto"/>
-        <w:rPr>
-          <w:sz w:val="23"/>
-          <w:szCs w:val="23"/>
-        </w:rPr>
-      </w:pPr>
-      <w:r>
-        <w:rPr>
-          <w:sz w:val="23"/>
-          <w:szCs w:val="23"/>
-        </w:rPr>
-        <w:t>opencv_world</w:t>
-      </w:r>
-      <w:r>
-        <w:rPr>
-          <w:b/>
-          <w:color w:val="0000FF"/>
-          <w:sz w:val="23"/>
-          <w:szCs w:val="23"/>
-        </w:rPr>
-        <w:t>3</w:t>
-      </w:r>
-      <w:r>
-        <w:rPr>
-          <w:b/>
-          <w:color w:val="0000FF"/>
-          <w:sz w:val="23"/>
-          <w:szCs w:val="23"/>
-        </w:rPr>
-        <w:t>1</w:t>
-      </w:r>
-      <w:r>
-        <w:rPr>
-          <w:b/>
-          <w:color w:val="0000FF"/>
-          <w:sz w:val="23"/>
-          <w:szCs w:val="23"/>
-        </w:rPr>
-        <w:t>0</w:t>
-      </w:r>
-      <w:r>
-        <w:rPr>
-          <w:sz w:val="23"/>
-          <w:szCs w:val="23"/>
-        </w:rPr>
         <w:t>.lib</w:t>
       </w:r>
     </w:p>
@@ -3623,6 +3672,8 @@
           <w:szCs w:val="23"/>
         </w:rPr>
       </w:pPr>
+      <w:bookmarkStart w:id="0" w:name="_GoBack"/>
+      <w:bookmarkEnd w:id="0"/>
     </w:p>
     <w:p>
       <w:pPr>

</xml_diff>